<commit_message>
P0103 work written there
</commit_message>
<xml_diff>
--- a/CoDeSys/v2.3/owen/PLC160M02/VOS_Vorkuta/общий АСУ 1/список сигналов АСУ-1 DD1 общ ver.21.05.21.docx
+++ b/CoDeSys/v2.3/owen/PLC160M02/VOS_Vorkuta/общий АСУ 1/список сигналов АСУ-1 DD1 общ ver.21.05.21.docx
@@ -3508,41 +3508,25 @@
             <w:tcW w:w="1906" w:type="dxa"/>
           </w:tcPr>
           <w:p>
-            <w:pPr>
-              <w:rPr>
-                <w:highlight w:val="yellow"/>
-              </w:rPr>
-            </w:pPr>
-            <w:r>
-              <w:rPr>
-                <w:highlight w:val="yellow"/>
-              </w:rPr>
+            <w:r>
               <w:t>DD2_</w:t>
             </w:r>
             <w:r>
               <w:rPr>
-                <w:highlight w:val="yellow"/>
                 <w:lang w:val="en-US"/>
               </w:rPr>
               <w:t>D</w:t>
             </w:r>
             <w:r>
-              <w:rPr>
-                <w:highlight w:val="yellow"/>
-              </w:rPr>
               <w:t>I_</w:t>
             </w:r>
             <w:r>
               <w:rPr>
-                <w:highlight w:val="yellow"/>
                 <w:lang w:val="en-US"/>
               </w:rPr>
               <w:t>1</w:t>
             </w:r>
             <w:r>
-              <w:rPr>
-                <w:highlight w:val="yellow"/>
-              </w:rPr>
               <w:t>1</w:t>
             </w:r>
           </w:p>
@@ -3552,35 +3536,22 @@
             <w:tcW w:w="5891" w:type="dxa"/>
           </w:tcPr>
           <w:p>
-            <w:pPr>
-              <w:rPr>
-                <w:highlight w:val="yellow"/>
-              </w:rPr>
-            </w:pPr>
-            <w:r>
-              <w:rPr>
-                <w:highlight w:val="yellow"/>
+            <w:r>
+              <w:rPr>
                 <w:lang w:val="en-US"/>
               </w:rPr>
               <w:t>LS</w:t>
             </w:r>
             <w:r>
-              <w:rPr>
-                <w:highlight w:val="yellow"/>
-              </w:rPr>
               <w:t xml:space="preserve">01.01 верхний уровень емкости </w:t>
             </w:r>
             <w:r>
               <w:rPr>
-                <w:highlight w:val="yellow"/>
                 <w:lang w:val="en-US"/>
               </w:rPr>
               <w:t>V</w:t>
             </w:r>
             <w:r>
-              <w:rPr>
-                <w:highlight w:val="yellow"/>
-              </w:rPr>
               <w:t>01.05/01</w:t>
             </w:r>
           </w:p>
@@ -3604,41 +3575,25 @@
             <w:tcW w:w="1906" w:type="dxa"/>
           </w:tcPr>
           <w:p>
-            <w:pPr>
-              <w:rPr>
-                <w:highlight w:val="yellow"/>
-              </w:rPr>
-            </w:pPr>
-            <w:r>
-              <w:rPr>
-                <w:highlight w:val="yellow"/>
-              </w:rPr>
+            <w:r>
               <w:t>DD2_</w:t>
             </w:r>
             <w:r>
               <w:rPr>
-                <w:highlight w:val="yellow"/>
                 <w:lang w:val="en-US"/>
               </w:rPr>
               <w:t>D</w:t>
             </w:r>
             <w:r>
-              <w:rPr>
-                <w:highlight w:val="yellow"/>
-              </w:rPr>
               <w:t>I_</w:t>
             </w:r>
             <w:r>
               <w:rPr>
-                <w:highlight w:val="yellow"/>
                 <w:lang w:val="en-US"/>
               </w:rPr>
               <w:t>1</w:t>
             </w:r>
             <w:r>
-              <w:rPr>
-                <w:highlight w:val="yellow"/>
-              </w:rPr>
               <w:t>2</w:t>
             </w:r>
           </w:p>
@@ -3648,15 +3603,7 @@
             <w:tcW w:w="5891" w:type="dxa"/>
           </w:tcPr>
           <w:p>
-            <w:pPr>
-              <w:rPr>
-                <w:highlight w:val="yellow"/>
-              </w:rPr>
-            </w:pPr>
-            <w:r>
-              <w:rPr>
-                <w:highlight w:val="yellow"/>
-              </w:rPr>
+            <w:r>
               <w:t>LS01.02 средний уровень емкости V01.05/01</w:t>
             </w:r>
           </w:p>
@@ -8442,6 +8389,7 @@
     <w:lsdException w:name="HTML Sample" w:semiHidden="1" w:unhideWhenUsed="1"/>
     <w:lsdException w:name="HTML Typewriter" w:semiHidden="1" w:unhideWhenUsed="1"/>
     <w:lsdException w:name="HTML Variable" w:semiHidden="1" w:unhideWhenUsed="1"/>
+    <w:lsdException w:name="Normal Table" w:semiHidden="1" w:unhideWhenUsed="1"/>
     <w:lsdException w:name="annotation subject" w:semiHidden="1" w:unhideWhenUsed="1"/>
     <w:lsdException w:name="No List" w:semiHidden="1" w:unhideWhenUsed="1"/>
     <w:lsdException w:name="Outline List 1" w:semiHidden="1" w:unhideWhenUsed="1"/>
@@ -8484,8 +8432,11 @@
     <w:lsdException w:name="Table Contemporary" w:semiHidden="1" w:unhideWhenUsed="1"/>
     <w:lsdException w:name="Table Elegant" w:semiHidden="1" w:unhideWhenUsed="1"/>
     <w:lsdException w:name="Table Professional" w:semiHidden="1" w:unhideWhenUsed="1"/>
+    <w:lsdException w:name="Table Subtle 1" w:semiHidden="1" w:unhideWhenUsed="1"/>
     <w:lsdException w:name="Table Subtle 2" w:semiHidden="1" w:unhideWhenUsed="1"/>
     <w:lsdException w:name="Table Web 1" w:semiHidden="1" w:unhideWhenUsed="1"/>
+    <w:lsdException w:name="Table Web 2" w:semiHidden="1" w:unhideWhenUsed="1"/>
+    <w:lsdException w:name="Table Web 3" w:semiHidden="1" w:unhideWhenUsed="1"/>
     <w:lsdException w:name="Balloon Text" w:semiHidden="1" w:unhideWhenUsed="1"/>
     <w:lsdException w:name="Table Grid" w:uiPriority="39"/>
     <w:lsdException w:name="Table Theme" w:semiHidden="1" w:unhideWhenUsed="1"/>

</xml_diff>